<commit_message>
updates steps and adds some stuff
</commit_message>
<xml_diff>
--- a/Simple GitHub Steps.docx
+++ b/Simple GitHub Steps.docx
@@ -221,6 +221,54 @@
           <w:u w:val="single"/>
         </w:rPr>
       </w:pPr>
+      <w:r>
+        <w:t>In Terminal – git status (to see what’s changed)</w:t>
+      </w:r>
+    </w:p>
+    <w:p>
+      <w:pPr>
+        <w:pStyle w:val="ListParagraph"/>
+        <w:numPr>
+          <w:ilvl w:val="0"/>
+          <w:numId w:val="1"/>
+        </w:numPr>
+        <w:rPr>
+          <w:u w:val="single"/>
+        </w:rPr>
+      </w:pPr>
+      <w:r>
+        <w:t>In Terminal – git add &lt;filename of changed files&gt;</w:t>
+      </w:r>
+    </w:p>
+    <w:p>
+      <w:pPr>
+        <w:pStyle w:val="ListParagraph"/>
+        <w:numPr>
+          <w:ilvl w:val="0"/>
+          <w:numId w:val="1"/>
+        </w:numPr>
+        <w:rPr>
+          <w:u w:val="single"/>
+        </w:rPr>
+      </w:pPr>
+      <w:r>
+        <w:t>In Terminal - git commit –m”some message her”</w:t>
+      </w:r>
+    </w:p>
+    <w:p>
+      <w:pPr>
+        <w:pStyle w:val="ListParagraph"/>
+        <w:numPr>
+          <w:ilvl w:val="0"/>
+          <w:numId w:val="1"/>
+        </w:numPr>
+        <w:rPr>
+          <w:u w:val="single"/>
+        </w:rPr>
+      </w:pPr>
+      <w:r>
+        <w:t>In Terminal – git push origin master</w:t>
+      </w:r>
       <w:bookmarkStart w:id="0" w:name="_GoBack"/>
       <w:bookmarkEnd w:id="0"/>
     </w:p>

</xml_diff>